<commit_message>
v1.0.0 - fix manifesto
</commit_message>
<xml_diff>
--- a/Documentation/WorldPayForOpenStore.docx
+++ b/Documentation/WorldPayForOpenStore.docx
@@ -82,12 +82,7 @@
     </w:p>
     <w:p>
       <w:r>
-        <w:t>Go into Setup on the right Menu, Select the settings of the installation you are</w:t>
-      </w:r>
-      <w:bookmarkStart w:id="0" w:name="_GoBack"/>
-      <w:bookmarkEnd w:id="0"/>
-      <w:r>
-        <w:t xml:space="preserve"> going to use.</w:t>
+        <w:t>Go into Setup on the right Menu, Select the settings of the installation you are going to use.</w:t>
       </w:r>
     </w:p>
     <w:p>
@@ -204,11 +199,15 @@
       <w:proofErr w:type="spellEnd"/>
     </w:p>
     <w:p>
-      <w:r>
+      <w:bookmarkStart w:id="0" w:name="_GoBack"/>
+      <w:r>
+        <w:rPr>
+          <w:noProof/>
+        </w:rPr>
         <w:drawing>
-          <wp:inline distT="0" distB="0" distL="0" distR="0" wp14:anchorId="27DEF76F" wp14:editId="2FC7293A">
-            <wp:extent cx="5731510" cy="3843655"/>
-            <wp:effectExtent l="0" t="0" r="2540" b="4445"/>
+          <wp:inline distT="0" distB="0" distL="0" distR="0" wp14:anchorId="27DEF76F" wp14:editId="5EBC0A9F">
+            <wp:extent cx="5439870" cy="3648075"/>
+            <wp:effectExtent l="0" t="0" r="8890" b="0"/>
             <wp:docPr id="1" name="Picture 1"/>
             <wp:cNvGraphicFramePr>
               <a:graphicFrameLocks xmlns:a="http://schemas.openxmlformats.org/drawingml/2006/main" noChangeAspect="1"/>
@@ -229,7 +228,7 @@
                   <pic:spPr>
                     <a:xfrm>
                       <a:off x="0" y="0"/>
-                      <a:ext cx="5731510" cy="3843655"/>
+                      <a:ext cx="5460942" cy="3662206"/>
                     </a:xfrm>
                     <a:prstGeom prst="rect">
                       <a:avLst/>
@@ -241,6 +240,7 @@
           </wp:inline>
         </w:drawing>
       </w:r>
+      <w:bookmarkEnd w:id="0"/>
     </w:p>
     <w:p>
       <w:pPr>
@@ -252,6 +252,22 @@
         </w:rPr>
       </w:pPr>
       <w:r>
+        <w:t>To allow the client to return to the website, check the “</w:t>
+      </w:r>
+      <w:r>
+        <w:rPr>
+          <w:rFonts w:ascii="Verdana" w:hAnsi="Verdana"/>
+          <w:color w:val="000000"/>
+          <w:sz w:val="18"/>
+          <w:szCs w:val="18"/>
+          <w:shd w:val="clear" w:color="auto" w:fill="FFA02F"/>
+        </w:rPr>
+        <w:t>Enable the Shopper Response</w:t>
+      </w:r>
+      <w:r>
+        <w:t>” option.</w:t>
+      </w:r>
+      <w:r>
         <w:br w:type="page"/>
       </w:r>
     </w:p>
@@ -272,6 +288,9 @@
     <w:p/>
     <w:p>
       <w:r>
+        <w:rPr>
+          <w:noProof/>
+        </w:rPr>
         <w:drawing>
           <wp:inline distT="0" distB="0" distL="0" distR="0" wp14:anchorId="06856FFD" wp14:editId="4825EF30">
             <wp:extent cx="5731510" cy="3890010"/>

</xml_diff>